<commit_message>
M02: manual01 에 chapter02 내용 추가
</commit_message>
<xml_diff>
--- a/manual01.docx
+++ b/manual01.docx
@@ -17,26 +17,68 @@
     <w:p>
       <w:pPr>
         <w:ind w:left="400"/>
-        <w:rPr>
-          <w:rFonts w:hint="eastAsia"/>
-        </w:rPr>
       </w:pPr>
       <w:r>
         <w:t xml:space="preserve">첫 </w:t>
       </w:r>
-      <w:proofErr w:type="spellStart"/>
       <w:r>
         <w:rPr>
           <w:rFonts w:hint="eastAsia"/>
         </w:rPr>
-        <w:t>번째</w:t>
+        <w:t xml:space="preserve">번째 </w:t>
       </w:r>
-      <w:proofErr w:type="spellEnd"/>
+      <w:proofErr w:type="gramStart"/>
       <w:r>
         <w:rPr>
           <w:rFonts w:hint="eastAsia"/>
         </w:rPr>
-        <w:t xml:space="preserve"> 챕터 입니다.</w:t>
+        <w:t>챕터 입니다</w:t>
+      </w:r>
+      <w:proofErr w:type="gramEnd"/>
+      <w:r>
+        <w:rPr>
+          <w:rFonts w:hint="eastAsia"/>
+        </w:rPr>
+        <w:t>.</w:t>
+      </w:r>
+    </w:p>
+    <w:p>
+      <w:pPr>
+        <w:ind w:left="400"/>
+      </w:pPr>
+    </w:p>
+    <w:p>
+      <w:pPr>
+        <w:pStyle w:val="1"/>
+        <w:numPr>
+          <w:ilvl w:val="0"/>
+          <w:numId w:val="1"/>
+        </w:numPr>
+      </w:pPr>
+      <w:r>
+        <w:t>Chapter 02</w:t>
+      </w:r>
+    </w:p>
+    <w:p>
+      <w:pPr>
+        <w:rPr>
+          <w:rFonts w:hint="eastAsia"/>
+        </w:rPr>
+      </w:pPr>
+      <w:r>
+        <w:rPr>
+          <w:rFonts w:hint="eastAsia"/>
+        </w:rPr>
+        <w:t xml:space="preserve"> </w:t>
+      </w:r>
+      <w:r>
+        <w:t xml:space="preserve">   챕터 2</w:t>
+      </w:r>
+      <w:r>
+        <w:rPr>
+          <w:rFonts w:hint="eastAsia"/>
+        </w:rPr>
+        <w:t>의 내용을 추가</w:t>
       </w:r>
       <w:bookmarkStart w:id="0" w:name="_GoBack"/>
       <w:bookmarkEnd w:id="0"/>

</xml_diff>

<commit_message>
M05: delete05 doc. file 수정
</commit_message>
<xml_diff>
--- a/manual01.docx
+++ b/manual01.docx
@@ -60,11 +60,6 @@
       </w:r>
     </w:p>
     <w:p>
-      <w:pPr>
-        <w:rPr>
-          <w:rFonts w:hint="eastAsia"/>
-        </w:rPr>
-      </w:pPr>
       <w:r>
         <w:rPr>
           <w:rFonts w:hint="eastAsia"/>
@@ -80,6 +75,51 @@
         </w:rPr>
         <w:t>의 내용을 추가</w:t>
       </w:r>
+    </w:p>
+    <w:p/>
+    <w:p/>
+    <w:p>
+      <w:r>
+        <w:t>Delete 5</w:t>
+      </w:r>
+    </w:p>
+    <w:p>
+      <w:r>
+        <w:t xml:space="preserve"> </w:t>
+      </w:r>
+      <w:r>
+        <w:rPr>
+          <w:rFonts w:hint="eastAsia"/>
+        </w:rPr>
+        <w:t>어쩌고 저쩌고</w:t>
+      </w:r>
+    </w:p>
+    <w:p>
+      <w:r>
+        <w:rPr>
+          <w:rFonts w:hint="eastAsia"/>
+        </w:rPr>
+        <w:t xml:space="preserve"> </w:t>
+      </w:r>
+      <w:r>
+        <w:t xml:space="preserve">  1234</w:t>
+      </w:r>
+      <w:r>
+        <w:rPr>
+          <w:rFonts w:hint="eastAsia"/>
+        </w:rPr>
+        <w:t>ㅈ2</w:t>
+      </w:r>
+      <w:r>
+        <w:t>5436</w:t>
+      </w:r>
+    </w:p>
+    <w:p>
+      <w:pPr>
+        <w:rPr>
+          <w:rFonts w:hint="eastAsia"/>
+        </w:rPr>
+      </w:pPr>
       <w:bookmarkStart w:id="0" w:name="_GoBack"/>
       <w:bookmarkEnd w:id="0"/>
     </w:p>

</xml_diff>

<commit_message>
Revert "M05: delete05 doc. file 수정"
This reverts commit 693e0397b50ab34d84d42ccb189006e477811f95.
</commit_message>
<xml_diff>
--- a/manual01.docx
+++ b/manual01.docx
@@ -60,6 +60,11 @@
       </w:r>
     </w:p>
     <w:p>
+      <w:pPr>
+        <w:rPr>
+          <w:rFonts w:hint="eastAsia"/>
+        </w:rPr>
+      </w:pPr>
       <w:r>
         <w:rPr>
           <w:rFonts w:hint="eastAsia"/>
@@ -75,51 +80,6 @@
         </w:rPr>
         <w:t>의 내용을 추가</w:t>
       </w:r>
-    </w:p>
-    <w:p/>
-    <w:p/>
-    <w:p>
-      <w:r>
-        <w:t>Delete 5</w:t>
-      </w:r>
-    </w:p>
-    <w:p>
-      <w:r>
-        <w:t xml:space="preserve"> </w:t>
-      </w:r>
-      <w:r>
-        <w:rPr>
-          <w:rFonts w:hint="eastAsia"/>
-        </w:rPr>
-        <w:t>어쩌고 저쩌고</w:t>
-      </w:r>
-    </w:p>
-    <w:p>
-      <w:r>
-        <w:rPr>
-          <w:rFonts w:hint="eastAsia"/>
-        </w:rPr>
-        <w:t xml:space="preserve"> </w:t>
-      </w:r>
-      <w:r>
-        <w:t xml:space="preserve">  1234</w:t>
-      </w:r>
-      <w:r>
-        <w:rPr>
-          <w:rFonts w:hint="eastAsia"/>
-        </w:rPr>
-        <w:t>ㅈ2</w:t>
-      </w:r>
-      <w:r>
-        <w:t>5436</w:t>
-      </w:r>
-    </w:p>
-    <w:p>
-      <w:pPr>
-        <w:rPr>
-          <w:rFonts w:hint="eastAsia"/>
-        </w:rPr>
-      </w:pPr>
       <w:bookmarkStart w:id="0" w:name="_GoBack"/>
       <w:bookmarkEnd w:id="0"/>
     </w:p>

</xml_diff>